<commit_message>
update rmd & docx
</commit_message>
<xml_diff>
--- a/dmProcessReport.docx
+++ b/dmProcessReport.docx
@@ -1,6 +1,6 @@
 
 <file path=word/document.xml><?xml version="1.0" encoding="utf-8"?>
-<w:document xmlns:wpc="http://schemas.microsoft.com/office/word/2010/wordprocessingCanvas" xmlns:mo="http://schemas.microsoft.com/office/mac/office/2008/main" xmlns:mc="http://schemas.openxmlformats.org/markup-compatibility/2006" xmlns:mv="urn:schemas-microsoft-com:mac:vml" xmlns:o="urn:schemas-microsoft-com:office:office" xmlns:r="http://schemas.openxmlformats.org/officeDocument/2006/relationships" xmlns:m="http://schemas.openxmlformats.org/officeDocument/2006/math" xmlns:v="urn:schemas-microsoft-com:vml" xmlns:wp14="http://schemas.microsoft.com/office/word/2010/wordprocessingDrawing" xmlns:wp="http://schemas.openxmlformats.org/drawingml/2006/wordprocessingDrawing" xmlns:w10="urn:schemas-microsoft-com:office:word" xmlns:w="http://schemas.openxmlformats.org/wordprocessingml/2006/main" xmlns:w14="http://schemas.microsoft.com/office/word/2010/wordml" xmlns:w15="http://schemas.microsoft.com/office/word/2012/wordml" xmlns:wpg="http://schemas.microsoft.com/office/word/2010/wordprocessingGroup" xmlns:wpi="http://schemas.microsoft.com/office/word/2010/wordprocessingInk" xmlns:wne="http://schemas.microsoft.com/office/word/2006/wordml" xmlns:wps="http://schemas.microsoft.com/office/word/2010/wordprocessingShape" mc:Ignorable="w14 w15 wp14">
+<w:document xmlns:wpc="http://schemas.microsoft.com/office/word/2010/wordprocessingCanvas" xmlns:cx="http://schemas.microsoft.com/office/drawing/2014/chartex" xmlns:cx1="http://schemas.microsoft.com/office/drawing/2015/9/8/chartex" xmlns:cx2="http://schemas.microsoft.com/office/drawing/2015/10/21/chartex" xmlns:cx3="http://schemas.microsoft.com/office/drawing/2016/5/9/chartex" xmlns:cx4="http://schemas.microsoft.com/office/drawing/2016/5/10/chartex" xmlns:cx5="http://schemas.microsoft.com/office/drawing/2016/5/11/chartex" xmlns:cx6="http://schemas.microsoft.com/office/drawing/2016/5/12/chartex" xmlns:cx7="http://schemas.microsoft.com/office/drawing/2016/5/13/chartex" xmlns:cx8="http://schemas.microsoft.com/office/drawing/2016/5/14/chartex" xmlns:mc="http://schemas.openxmlformats.org/markup-compatibility/2006" xmlns:aink="http://schemas.microsoft.com/office/drawing/2016/ink" xmlns:am3d="http://schemas.microsoft.com/office/drawing/2017/model3d" xmlns:o="urn:schemas-microsoft-com:office:office" xmlns:r="http://schemas.openxmlformats.org/officeDocument/2006/relationships" xmlns:m="http://schemas.openxmlformats.org/officeDocument/2006/math" xmlns:v="urn:schemas-microsoft-com:vml" xmlns:wp14="http://schemas.microsoft.com/office/word/2010/wordprocessingDrawing" xmlns:wp="http://schemas.openxmlformats.org/drawingml/2006/wordprocessingDrawing" xmlns:w10="urn:schemas-microsoft-com:office:word" xmlns:w="http://schemas.openxmlformats.org/wordprocessingml/2006/main" xmlns:w14="http://schemas.microsoft.com/office/word/2010/wordml" xmlns:w15="http://schemas.microsoft.com/office/word/2012/wordml" xmlns:w16cid="http://schemas.microsoft.com/office/word/2016/wordml/cid" xmlns:w16se="http://schemas.microsoft.com/office/word/2015/wordml/symex" xmlns:wpg="http://schemas.microsoft.com/office/word/2010/wordprocessingGroup" xmlns:wpi="http://schemas.microsoft.com/office/word/2010/wordprocessingInk" xmlns:wne="http://schemas.microsoft.com/office/word/2006/wordml" xmlns:wps="http://schemas.microsoft.com/office/word/2010/wordprocessingShape" mc:Ignorable="w14 w15 w16se w16cid wp14">
   <w:body>
     <w:p>
       <w:pPr>
@@ -168,7 +168,15 @@
           <w:caps/>
           <w14:ligatures w14:val="standard"/>
         </w:rPr>
-        <w:t>EASON,</w:t>
+        <w:t>Yuxuan liu</w:t>
+      </w:r>
+      <w:r>
+        <w:rPr>
+          <w:rStyle w:val="FirstName"/>
+          <w:caps/>
+          <w14:ligatures w14:val="standard"/>
+        </w:rPr>
+        <w:t>,</w:t>
       </w:r>
       <w:r>
         <w:rPr>
@@ -192,7 +200,17 @@
           <w:sz w:val="20"/>
           <w14:ligatures w14:val="standard"/>
         </w:rPr>
-        <w:t>***@pitt.edu</w:t>
+        <w:t>yul196</w:t>
+      </w:r>
+      <w:r>
+        <w:rPr>
+          <w:rStyle w:val="Email"/>
+          <w:rFonts w:ascii="Linux Libertine" w:eastAsia="PMingLiU" w:hAnsi="Linux Libertine" w:cs="Linux Libertine"/>
+          <w:color w:val="auto"/>
+          <w:sz w:val="20"/>
+          <w14:ligatures w14:val="standard"/>
+        </w:rPr>
+        <w:t>@pitt.edu</w:t>
       </w:r>
     </w:p>
     <w:p>
@@ -232,7 +250,6 @@
           <w:lang w:eastAsia="it-IT"/>
           <w14:ligatures w14:val="standard"/>
         </w:rPr>
-        <w:lastRenderedPageBreak/>
         <w:t>KEYWORDS</w:t>
       </w:r>
     </w:p>
@@ -284,7 +301,7 @@
           <w:lang w:eastAsia="it-IT"/>
           <w14:ligatures w14:val="standard"/>
         </w:rPr>
-        <w:t>f</w:t>
+        <w:t>F</w:t>
       </w:r>
       <w:r>
         <w:rPr>
@@ -330,7 +347,6 @@
       <w:pPr>
         <w:pStyle w:val="Abstract"/>
         <w:rPr>
-          <w:rFonts w:hint="eastAsia"/>
           <w:lang w:eastAsia="it-IT"/>
         </w:rPr>
       </w:pPr>
@@ -468,7 +484,19 @@
         <w:rPr>
           <w14:ligatures w14:val="standard"/>
         </w:rPr>
-        <w:t>The motivations we try to reproduce the result of this paper can be conclude as follow. First, following the paper instruction and reproducing the whole research process allows us to verify it</w:t>
+        <w:t xml:space="preserve">The motivations </w:t>
+      </w:r>
+      <w:r>
+        <w:rPr>
+          <w14:ligatures w14:val="standard"/>
+        </w:rPr>
+        <w:t xml:space="preserve">that </w:t>
+      </w:r>
+      <w:r>
+        <w:rPr>
+          <w14:ligatures w14:val="standard"/>
+        </w:rPr>
+        <w:t>we try to reproduce the result of this paper can be conclude as follow. First, following the paper instruction and reproducing the whole research process allows us to verify it</w:t>
       </w:r>
       <w:r>
         <w:rPr>
@@ -480,7 +508,19 @@
         <w:rPr>
           <w14:ligatures w14:val="standard"/>
         </w:rPr>
-        <w:t>reproducible by the procedures given in the paper, how the difference of dataset can affect the result and wthether the methods they implemented in this paper is reasonable. Second, by reproducing the study, we can put data minin</w:t>
+        <w:t>reproducible by the procedures given in the paper, how the difference of data</w:t>
+      </w:r>
+      <w:r>
+        <w:rPr>
+          <w14:ligatures w14:val="standard"/>
+        </w:rPr>
+        <w:t>set can affect the result and w</w:t>
+      </w:r>
+      <w:r>
+        <w:rPr>
+          <w14:ligatures w14:val="standard"/>
+        </w:rPr>
+        <w:t>hether the methods they implemented in this paper is reasonable. Second, by reproducing the study, we can put data minin</w:t>
       </w:r>
       <w:r>
         <w:rPr>
@@ -614,7 +654,6 @@
         <w:rPr>
           <w14:ligatures w14:val="standard"/>
         </w:rPr>
-        <w:lastRenderedPageBreak/>
         <w:t>2</w:t>
       </w:r>
       <w:r>
@@ -672,7 +711,21 @@
         <w:rPr>
           <w14:ligatures w14:val="standard"/>
         </w:rPr>
-        <w:t xml:space="preserve"> the myPersonality Project</w:t>
+        <w:t xml:space="preserve"> the </w:t>
+      </w:r>
+      <w:proofErr w:type="spellStart"/>
+      <w:r>
+        <w:rPr>
+          <w14:ligatures w14:val="standard"/>
+        </w:rPr>
+        <w:t>myPersonality</w:t>
+      </w:r>
+      <w:proofErr w:type="spellEnd"/>
+      <w:r>
+        <w:rPr>
+          <w14:ligatures w14:val="standard"/>
+        </w:rPr>
+        <w:t xml:space="preserve"> Project</w:t>
       </w:r>
       <w:r>
         <w:rPr>
@@ -715,13 +768,83 @@
         <w:rPr>
           <w14:ligatures w14:val="standard"/>
         </w:rPr>
-        <w:t xml:space="preserve">ikes (1.58 million), and userslikes (10 million). </w:t>
-      </w:r>
-      <w:r>
-        <w:rPr>
-          <w14:ligatures w14:val="standard"/>
-        </w:rPr>
-        <w:t>Users has the information about 110K users, including userid, gender, age, political parties, openness, conscientiousness, extraversion, agreeableness, and emotional stability. Likes has two columns, likeid and name. Users-likes has two columns, userid and likeid.</w:t>
+        <w:t xml:space="preserve">ikes (1.58 million), and </w:t>
+      </w:r>
+      <w:proofErr w:type="spellStart"/>
+      <w:r>
+        <w:rPr>
+          <w14:ligatures w14:val="standard"/>
+        </w:rPr>
+        <w:t>userslikes</w:t>
+      </w:r>
+      <w:proofErr w:type="spellEnd"/>
+      <w:r>
+        <w:rPr>
+          <w14:ligatures w14:val="standard"/>
+        </w:rPr>
+        <w:t xml:space="preserve"> (10 million). </w:t>
+      </w:r>
+      <w:r>
+        <w:rPr>
+          <w14:ligatures w14:val="standard"/>
+        </w:rPr>
+        <w:t xml:space="preserve">Users has the information about 110K users, including </w:t>
+      </w:r>
+      <w:proofErr w:type="spellStart"/>
+      <w:r>
+        <w:rPr>
+          <w14:ligatures w14:val="standard"/>
+        </w:rPr>
+        <w:t>userid</w:t>
+      </w:r>
+      <w:proofErr w:type="spellEnd"/>
+      <w:r>
+        <w:rPr>
+          <w14:ligatures w14:val="standard"/>
+        </w:rPr>
+        <w:t xml:space="preserve">, gender, age, political parties, openness, conscientiousness, extraversion, agreeableness, and emotional stability. Likes has two columns, </w:t>
+      </w:r>
+      <w:proofErr w:type="spellStart"/>
+      <w:r>
+        <w:rPr>
+          <w14:ligatures w14:val="standard"/>
+        </w:rPr>
+        <w:t>likeid</w:t>
+      </w:r>
+      <w:proofErr w:type="spellEnd"/>
+      <w:r>
+        <w:rPr>
+          <w14:ligatures w14:val="standard"/>
+        </w:rPr>
+        <w:t xml:space="preserve"> and name. Users-likes has two columns, </w:t>
+      </w:r>
+      <w:proofErr w:type="spellStart"/>
+      <w:r>
+        <w:rPr>
+          <w14:ligatures w14:val="standard"/>
+        </w:rPr>
+        <w:t>userid</w:t>
+      </w:r>
+      <w:proofErr w:type="spellEnd"/>
+      <w:r>
+        <w:rPr>
+          <w14:ligatures w14:val="standard"/>
+        </w:rPr>
+        <w:t xml:space="preserve"> and </w:t>
+      </w:r>
+      <w:proofErr w:type="spellStart"/>
+      <w:r>
+        <w:rPr>
+          <w14:ligatures w14:val="standard"/>
+        </w:rPr>
+        <w:t>likeid</w:t>
+      </w:r>
+      <w:proofErr w:type="spellEnd"/>
+      <w:r>
+        <w:rPr>
+          <w14:ligatures w14:val="standard"/>
+        </w:rPr>
+        <w:t>.</w:t>
       </w:r>
     </w:p>
     <w:p>
@@ -830,7 +953,152 @@
         <w:rPr>
           <w14:ligatures w14:val="standard"/>
         </w:rPr>
-        <w:t xml:space="preserve">two Likes. After doing that, we </w:t>
+        <w:t xml:space="preserve">two Likes. </w:t>
+      </w:r>
+      <w:r>
+        <w:rPr>
+          <w:rFonts w:hint="eastAsia"/>
+          <w:lang w:eastAsia="zh-CN"/>
+          <w14:ligatures w14:val="standard"/>
+        </w:rPr>
+        <w:t>To</w:t>
+      </w:r>
+      <w:r>
+        <w:rPr>
+          <w:lang w:eastAsia="zh-CN"/>
+          <w14:ligatures w14:val="standard"/>
+        </w:rPr>
+        <w:t xml:space="preserve"> be specific, we grouped the users-likes matrix by </w:t>
+      </w:r>
+      <w:proofErr w:type="spellStart"/>
+      <w:r>
+        <w:rPr>
+          <w:lang w:eastAsia="zh-CN"/>
+          <w14:ligatures w14:val="standard"/>
+        </w:rPr>
+        <w:t>likeid</w:t>
+      </w:r>
+      <w:proofErr w:type="spellEnd"/>
+      <w:r>
+        <w:rPr>
+          <w:lang w:eastAsia="zh-CN"/>
+          <w14:ligatures w14:val="standard"/>
+        </w:rPr>
+        <w:t xml:space="preserve"> and counted the </w:t>
+      </w:r>
+      <w:proofErr w:type="spellStart"/>
+      <w:r>
+        <w:rPr>
+          <w:lang w:eastAsia="zh-CN"/>
+          <w14:ligatures w14:val="standard"/>
+        </w:rPr>
+        <w:t>userid</w:t>
+      </w:r>
+      <w:proofErr w:type="spellEnd"/>
+      <w:r>
+        <w:rPr>
+          <w:lang w:eastAsia="zh-CN"/>
+          <w14:ligatures w14:val="standard"/>
+        </w:rPr>
+        <w:t>, then we removed</w:t>
+      </w:r>
+      <w:r>
+        <w:rPr>
+          <w:lang w:eastAsia="zh-CN"/>
+          <w14:ligatures w14:val="standard"/>
+        </w:rPr>
+        <w:t xml:space="preserve"> </w:t>
+      </w:r>
+      <w:proofErr w:type="spellStart"/>
+      <w:r>
+        <w:rPr>
+          <w:lang w:eastAsia="zh-CN"/>
+          <w14:ligatures w14:val="standard"/>
+        </w:rPr>
+        <w:t>likeid</w:t>
+      </w:r>
+      <w:proofErr w:type="spellEnd"/>
+      <w:r>
+        <w:rPr>
+          <w:lang w:eastAsia="zh-CN"/>
+          <w14:ligatures w14:val="standard"/>
+        </w:rPr>
+        <w:t xml:space="preserve"> related to fewer than 20 users</w:t>
+      </w:r>
+      <w:r>
+        <w:rPr>
+          <w:lang w:eastAsia="zh-CN"/>
+          <w14:ligatures w14:val="standard"/>
+        </w:rPr>
+        <w:t>.</w:t>
+      </w:r>
+      <w:r>
+        <w:rPr>
+          <w:lang w:eastAsia="zh-CN"/>
+          <w14:ligatures w14:val="standard"/>
+        </w:rPr>
+        <w:t xml:space="preserve"> Also, we grouped the users-likes matrix by </w:t>
+      </w:r>
+      <w:proofErr w:type="spellStart"/>
+      <w:r>
+        <w:rPr>
+          <w:lang w:eastAsia="zh-CN"/>
+          <w14:ligatures w14:val="standard"/>
+        </w:rPr>
+        <w:t>userid</w:t>
+      </w:r>
+      <w:proofErr w:type="spellEnd"/>
+      <w:r>
+        <w:rPr>
+          <w:lang w:eastAsia="zh-CN"/>
+          <w14:ligatures w14:val="standard"/>
+        </w:rPr>
+        <w:t xml:space="preserve"> and counted the </w:t>
+      </w:r>
+      <w:proofErr w:type="spellStart"/>
+      <w:r>
+        <w:rPr>
+          <w:lang w:eastAsia="zh-CN"/>
+          <w14:ligatures w14:val="standard"/>
+        </w:rPr>
+        <w:t>likeid</w:t>
+      </w:r>
+      <w:proofErr w:type="spellEnd"/>
+      <w:r>
+        <w:rPr>
+          <w:lang w:eastAsia="zh-CN"/>
+          <w14:ligatures w14:val="standard"/>
+        </w:rPr>
+        <w:t xml:space="preserve">, then we removed </w:t>
+      </w:r>
+      <w:proofErr w:type="spellStart"/>
+      <w:r>
+        <w:rPr>
+          <w:lang w:eastAsia="zh-CN"/>
+          <w14:ligatures w14:val="standard"/>
+        </w:rPr>
+        <w:t>userid</w:t>
+      </w:r>
+      <w:proofErr w:type="spellEnd"/>
+      <w:r>
+        <w:rPr>
+          <w:lang w:eastAsia="zh-CN"/>
+          <w14:ligatures w14:val="standard"/>
+        </w:rPr>
+        <w:t xml:space="preserve"> related to fewer than 2 likes. Finally, we removed users and likes which were removed above in users-likes matrix.</w:t>
+      </w:r>
+      <w:r>
+        <w:rPr>
+          <w:lang w:eastAsia="zh-CN"/>
+          <w14:ligatures w14:val="standard"/>
+        </w:rPr>
+        <w:t xml:space="preserve"> </w:t>
+      </w:r>
+      <w:r>
+        <w:rPr>
+          <w14:ligatures w14:val="standard"/>
+        </w:rPr>
+        <w:t xml:space="preserve">After doing that, we </w:t>
       </w:r>
       <w:r>
         <w:rPr>
@@ -872,13 +1140,182 @@
         <w:rPr>
           <w14:ligatures w14:val="standard"/>
         </w:rPr>
-        <w:t xml:space="preserve"> Likes. Then we </w:t>
-      </w:r>
-      <w:r>
-        <w:rPr>
-          <w14:ligatures w14:val="standard"/>
-        </w:rPr>
-        <w:t>create a sparse matrix (</w:t>
+        <w:t xml:space="preserve"> Likes. </w:t>
+      </w:r>
+      <w:r>
+        <w:rPr>
+          <w14:ligatures w14:val="standard"/>
+        </w:rPr>
+        <w:t xml:space="preserve">But the values of them cannot be used to create sparse matrix because they are </w:t>
+      </w:r>
+      <w:r>
+        <w:rPr>
+          <w:rFonts w:hint="eastAsia"/>
+          <w:lang w:eastAsia="zh-CN"/>
+          <w14:ligatures w14:val="standard"/>
+        </w:rPr>
+        <w:t>character</w:t>
+      </w:r>
+      <w:r>
+        <w:rPr>
+          <w:lang w:eastAsia="zh-CN"/>
+          <w14:ligatures w14:val="standard"/>
+        </w:rPr>
+        <w:t xml:space="preserve"> </w:t>
+      </w:r>
+      <w:r>
+        <w:rPr>
+          <w:rFonts w:hint="eastAsia"/>
+          <w:lang w:eastAsia="zh-CN"/>
+          <w14:ligatures w14:val="standard"/>
+        </w:rPr>
+        <w:t>s</w:t>
+      </w:r>
+      <w:r>
+        <w:rPr>
+          <w14:ligatures w14:val="standard"/>
+        </w:rPr>
+        <w:t>tring.</w:t>
+      </w:r>
+      <w:r>
+        <w:rPr>
+          <w14:ligatures w14:val="standard"/>
+        </w:rPr>
+        <w:t xml:space="preserve"> </w:t>
+      </w:r>
+      <w:r>
+        <w:rPr>
+          <w:rFonts w:hint="eastAsia"/>
+          <w:lang w:eastAsia="zh-CN"/>
+          <w14:ligatures w14:val="standard"/>
+        </w:rPr>
+        <w:t xml:space="preserve">So we </w:t>
+      </w:r>
+      <w:r>
+        <w:rPr>
+          <w:lang w:eastAsia="zh-CN"/>
+          <w14:ligatures w14:val="standard"/>
+        </w:rPr>
+        <w:t xml:space="preserve">added indices to the reduced users and reduced likes matrixes and then joined them with users-likes </w:t>
+      </w:r>
+      <w:proofErr w:type="gramStart"/>
+      <w:r>
+        <w:rPr>
+          <w:lang w:eastAsia="zh-CN"/>
+          <w14:ligatures w14:val="standard"/>
+        </w:rPr>
+        <w:t>matrix(</w:t>
+      </w:r>
+      <w:proofErr w:type="gramEnd"/>
+      <w:r>
+        <w:rPr>
+          <w:lang w:eastAsia="zh-CN"/>
+          <w14:ligatures w14:val="standard"/>
+        </w:rPr>
+        <w:t xml:space="preserve">left join on </w:t>
+      </w:r>
+      <w:proofErr w:type="spellStart"/>
+      <w:r>
+        <w:rPr>
+          <w:lang w:eastAsia="zh-CN"/>
+          <w14:ligatures w14:val="standard"/>
+        </w:rPr>
+        <w:t>userid</w:t>
+      </w:r>
+      <w:proofErr w:type="spellEnd"/>
+      <w:r>
+        <w:rPr>
+          <w:lang w:eastAsia="zh-CN"/>
+          <w14:ligatures w14:val="standard"/>
+        </w:rPr>
+        <w:t xml:space="preserve"> and </w:t>
+      </w:r>
+      <w:proofErr w:type="spellStart"/>
+      <w:r>
+        <w:rPr>
+          <w:lang w:eastAsia="zh-CN"/>
+          <w14:ligatures w14:val="standard"/>
+        </w:rPr>
+        <w:t>likeid</w:t>
+      </w:r>
+      <w:proofErr w:type="spellEnd"/>
+      <w:r>
+        <w:rPr>
+          <w:lang w:eastAsia="zh-CN"/>
+          <w14:ligatures w14:val="standard"/>
+        </w:rPr>
+        <w:t xml:space="preserve">). After the join, we got a matrix with two columns </w:t>
+      </w:r>
+      <w:proofErr w:type="spellStart"/>
+      <w:r>
+        <w:rPr>
+          <w:lang w:eastAsia="zh-CN"/>
+          <w14:ligatures w14:val="standard"/>
+        </w:rPr>
+        <w:t>userid</w:t>
+      </w:r>
+      <w:proofErr w:type="spellEnd"/>
+      <w:r>
+        <w:rPr>
+          <w:lang w:eastAsia="zh-CN"/>
+          <w14:ligatures w14:val="standard"/>
+        </w:rPr>
+        <w:t xml:space="preserve"> and </w:t>
+      </w:r>
+      <w:proofErr w:type="spellStart"/>
+      <w:r>
+        <w:rPr>
+          <w:lang w:eastAsia="zh-CN"/>
+          <w14:ligatures w14:val="standard"/>
+        </w:rPr>
+        <w:t>likeid</w:t>
+      </w:r>
+      <w:proofErr w:type="spellEnd"/>
+      <w:r>
+        <w:rPr>
+          <w:lang w:eastAsia="zh-CN"/>
+          <w14:ligatures w14:val="standard"/>
+        </w:rPr>
+        <w:t xml:space="preserve"> whose values are integer</w:t>
+      </w:r>
+      <w:bookmarkStart w:id="2" w:name="_GoBack"/>
+      <w:bookmarkEnd w:id="2"/>
+      <w:r>
+        <w:rPr>
+          <w:lang w:eastAsia="zh-CN"/>
+          <w14:ligatures w14:val="standard"/>
+        </w:rPr>
+        <w:t>.</w:t>
+      </w:r>
+      <w:r>
+        <w:rPr>
+          <w14:ligatures w14:val="standard"/>
+        </w:rPr>
+        <w:t xml:space="preserve"> </w:t>
+      </w:r>
+      <w:r>
+        <w:rPr>
+          <w14:ligatures w14:val="standard"/>
+        </w:rPr>
+        <w:t xml:space="preserve">Then we </w:t>
+      </w:r>
+      <w:r>
+        <w:rPr>
+          <w14:ligatures w14:val="standard"/>
+        </w:rPr>
+        <w:t>create</w:t>
+      </w:r>
+      <w:r>
+        <w:rPr>
+          <w14:ligatures w14:val="standard"/>
+        </w:rPr>
+        <w:t>d</w:t>
+      </w:r>
+      <w:r>
+        <w:rPr>
+          <w14:ligatures w14:val="standard"/>
+        </w:rPr>
+        <w:t xml:space="preserve"> a sparse matrix (</w:t>
       </w:r>
       <w:r>
         <w:rPr>
@@ -929,7 +1366,28 @@
           <w:rFonts w:hint="eastAsia"/>
           <w14:ligatures w14:val="standard"/>
         </w:rPr>
-        <w:t xml:space="preserve"> a pakage call</w:t>
+        <w:t xml:space="preserve"> a </w:t>
+      </w:r>
+      <w:r>
+        <w:rPr>
+          <w:rFonts w:hint="eastAsia"/>
+          <w14:ligatures w14:val="standard"/>
+        </w:rPr>
+        <w:lastRenderedPageBreak/>
+        <w:t>pa</w:t>
+      </w:r>
+      <w:r>
+        <w:rPr>
+          <w14:ligatures w14:val="standard"/>
+        </w:rPr>
+        <w:t>c</w:t>
+      </w:r>
+      <w:r>
+        <w:rPr>
+          <w:rFonts w:hint="eastAsia"/>
+          <w14:ligatures w14:val="standard"/>
+        </w:rPr>
+        <w:t>kage call</w:t>
       </w:r>
       <w:r>
         <w:rPr>
@@ -987,7 +1445,29 @@
           <w:lang w:eastAsia="zh-CN"/>
           <w14:ligatures w14:val="standard"/>
         </w:rPr>
-        <w:t>(the dense matrix about 40Gb)</w:t>
+        <w:t xml:space="preserve">(the dense matrix </w:t>
+      </w:r>
+      <w:r>
+        <w:rPr>
+          <w:rFonts w:hint="eastAsia"/>
+          <w:lang w:eastAsia="zh-CN"/>
+          <w14:ligatures w14:val="standard"/>
+        </w:rPr>
+        <w:t>is</w:t>
+      </w:r>
+      <w:r>
+        <w:rPr>
+          <w:lang w:eastAsia="zh-CN"/>
+          <w14:ligatures w14:val="standard"/>
+        </w:rPr>
+        <w:t xml:space="preserve"> </w:t>
+      </w:r>
+      <w:r>
+        <w:rPr>
+          <w:lang w:eastAsia="zh-CN"/>
+          <w14:ligatures w14:val="standard"/>
+        </w:rPr>
+        <w:t>about 40Gb)</w:t>
       </w:r>
       <w:r>
         <w:rPr>
@@ -1012,6 +1492,13 @@
           <w:lang w:eastAsia="zh-CN"/>
           <w14:ligatures w14:val="standard"/>
         </w:rPr>
+        <w:t xml:space="preserve">  </w:t>
+      </w:r>
+      <w:r>
+        <w:rPr>
+          <w:lang w:eastAsia="zh-CN"/>
+          <w14:ligatures w14:val="standard"/>
+        </w:rPr>
         <w:t>N</w:t>
       </w:r>
       <w:r>
@@ -1112,14 +1599,42 @@
           <w:lang w:eastAsia="zh-CN"/>
           <w14:ligatures w14:val="standard"/>
         </w:rPr>
-        <w:t xml:space="preserve">, one has 30 </w:t>
+        <w:t>,</w:t>
       </w:r>
       <w:r>
         <w:rPr>
           <w:lang w:eastAsia="zh-CN"/>
           <w14:ligatures w14:val="standard"/>
         </w:rPr>
-        <w:t>compoents</w:t>
+        <w:t xml:space="preserve"> the other</w:t>
+      </w:r>
+      <w:r>
+        <w:rPr>
+          <w:lang w:eastAsia="zh-CN"/>
+          <w14:ligatures w14:val="standard"/>
+        </w:rPr>
+        <w:t xml:space="preserve"> one has 30 </w:t>
+      </w:r>
+      <w:r>
+        <w:rPr>
+          <w:lang w:eastAsia="zh-CN"/>
+          <w14:ligatures w14:val="standard"/>
+        </w:rPr>
+        <w:t>compo</w:t>
+      </w:r>
+      <w:r>
+        <w:rPr>
+          <w:lang w:eastAsia="zh-CN"/>
+          <w14:ligatures w14:val="standard"/>
+        </w:rPr>
+        <w:t>n</w:t>
+      </w:r>
+      <w:r>
+        <w:rPr>
+          <w:lang w:eastAsia="zh-CN"/>
+          <w14:ligatures w14:val="standard"/>
+        </w:rPr>
+        <w:t>ents</w:t>
       </w:r>
       <w:r>
         <w:rPr>
@@ -1144,6 +1659,13 @@
           <w:lang w:eastAsia="zh-CN"/>
           <w14:ligatures w14:val="standard"/>
         </w:rPr>
+        <w:t xml:space="preserve">  </w:t>
+      </w:r>
+      <w:r>
+        <w:rPr>
+          <w:lang w:eastAsia="zh-CN"/>
+          <w14:ligatures w14:val="standard"/>
+        </w:rPr>
         <w:t>F</w:t>
       </w:r>
       <w:r>
@@ -1320,29 +1842,42 @@
           <w:lang w:eastAsia="zh-CN"/>
           <w14:ligatures w14:val="standard"/>
         </w:rPr>
-        <w:t>under the receiver-</w:t>
+        <w:t>under the receiver-opera</w:t>
       </w:r>
       <w:r>
         <w:rPr>
           <w:lang w:eastAsia="zh-CN"/>
           <w14:ligatures w14:val="standard"/>
         </w:rPr>
-        <w:lastRenderedPageBreak/>
-        <w:t>opera</w:t>
+        <w:t xml:space="preserve">ting characteristic curve (AUC). The </w:t>
       </w:r>
       <w:r>
         <w:rPr>
           <w:lang w:eastAsia="zh-CN"/>
           <w14:ligatures w14:val="standard"/>
         </w:rPr>
-        <w:t xml:space="preserve">ting characteristic curve (AUC). The </w:t>
+        <w:t>prediction acc</w:t>
       </w:r>
       <w:r>
         <w:rPr>
           <w:lang w:eastAsia="zh-CN"/>
           <w14:ligatures w14:val="standard"/>
         </w:rPr>
-        <w:t>prediction accruracy of numeric expressed by the the Pearson product-</w:t>
+        <w:t>uracy</w:t>
+      </w:r>
+      <w:r>
+        <w:rPr>
+          <w:lang w:eastAsia="zh-CN"/>
+          <w14:ligatures w14:val="standard"/>
+        </w:rPr>
+        <w:t xml:space="preserve"> of numeric expressed by the</w:t>
+      </w:r>
+      <w:r>
+        <w:rPr>
+          <w:lang w:eastAsia="zh-CN"/>
+          <w14:ligatures w14:val="standard"/>
+        </w:rPr>
+        <w:t xml:space="preserve"> Pearson product-</w:t>
       </w:r>
       <w:r>
         <w:rPr>
@@ -1486,25 +2021,7 @@
             <w:u w:val="none"/>
             <w14:ligatures w14:val="standard"/>
           </w:rPr>
-          <w:t>F</w:t>
-        </w:r>
-        <w:r>
-          <w:rPr>
-            <w:rStyle w:val="Hyperlink"/>
-            <w:rFonts w:cs="Linux Libertine"/>
-            <w:u w:val="none"/>
-            <w14:ligatures w14:val="standard"/>
-          </w:rPr>
-          <w:t>i</w:t>
-        </w:r>
-        <w:r>
-          <w:rPr>
-            <w:rStyle w:val="Hyperlink"/>
-            <w:rFonts w:cs="Linux Libertine"/>
-            <w:u w:val="none"/>
-            <w14:ligatures w14:val="standard"/>
-          </w:rPr>
-          <w:t>g. 1</w:t>
+          <w:t>Fig. 1</w:t>
         </w:r>
       </w:hyperlink>
       <w:r>
@@ -1555,15 +2072,24 @@
       </w:r>
       <w:r>
         <w:rPr>
-          <w14:ligatures w14:val="standard"/>
-        </w:rPr>
-        <w:t>，</w:t>
-      </w:r>
-      <w:r>
-        <w:rPr>
-          <w14:ligatures w14:val="standard"/>
-        </w:rPr>
-        <w:t xml:space="preserve">the performance on </w:t>
+          <w:lang w:eastAsia="zh-CN"/>
+          <w14:ligatures w14:val="standard"/>
+        </w:rPr>
+        <w:t xml:space="preserve">, </w:t>
+      </w:r>
+      <w:r>
+        <w:rPr>
+          <w:rFonts w:hint="eastAsia"/>
+          <w:lang w:eastAsia="zh-CN"/>
+          <w14:ligatures w14:val="standard"/>
+        </w:rPr>
+        <w:t>t</w:t>
+      </w:r>
+      <w:r>
+        <w:rPr>
+          <w14:ligatures w14:val="standard"/>
+        </w:rPr>
+        <w:t xml:space="preserve">he performance on </w:t>
       </w:r>
       <w:r>
         <w:rPr>
@@ -1620,7 +2146,6 @@
         <w:pStyle w:val="Image"/>
         <w:jc w:val="both"/>
         <w:rPr>
-          <w:rFonts w:hint="eastAsia"/>
           <w:lang w:eastAsia="zh-CN"/>
           <w14:ligatures w14:val="standard"/>
         </w:rPr>
@@ -1633,9 +2158,9 @@
           <w:szCs w:val="24"/>
         </w:rPr>
         <w:drawing>
-          <wp:inline distT="0" distB="0" distL="0" distR="0" wp14:anchorId="2E83F01F" wp14:editId="146E273D">
-            <wp:extent cx="3043483" cy="1932366"/>
-            <wp:effectExtent l="0" t="0" r="5080" b="0"/>
+          <wp:inline distT="0" distB="0" distL="0" distR="0" wp14:anchorId="2E83F01F" wp14:editId="73D0FEAF">
+            <wp:extent cx="3014784" cy="1914144"/>
+            <wp:effectExtent l="0" t="0" r="0" b="3810"/>
             <wp:docPr id="5" name="Picture 5"/>
             <wp:cNvGraphicFramePr>
               <a:graphicFrameLocks xmlns:a="http://schemas.openxmlformats.org/drawingml/2006/main" noChangeAspect="1"/>
@@ -1663,7 +2188,7 @@
                   <pic:spPr bwMode="auto">
                     <a:xfrm>
                       <a:off x="0" y="0"/>
-                      <a:ext cx="3066732" cy="1947127"/>
+                      <a:ext cx="3041331" cy="1930999"/>
                     </a:xfrm>
                     <a:prstGeom prst="rect">
                       <a:avLst/>
@@ -1693,7 +2218,7 @@
           <w14:ligatures w14:val="standard"/>
         </w:rPr>
       </w:pPr>
-      <w:bookmarkStart w:id="2" w:name="fig2"/>
+      <w:bookmarkStart w:id="3" w:name="fig2"/>
       <w:r>
         <w:rPr>
           <w:rStyle w:val="Label"/>
@@ -1710,7 +2235,7 @@
         </w:rPr>
         <w:t xml:space="preserve"> </w:t>
       </w:r>
-      <w:bookmarkEnd w:id="2"/>
+      <w:bookmarkEnd w:id="3"/>
       <w:r>
         <w:rPr>
           <w:rStyle w:val="Label"/>
@@ -1868,46 +2393,14 @@
         <w:rPr>
           <w14:ligatures w14:val="standard"/>
         </w:rPr>
-        <w:t xml:space="preserve"> were classified in 86% cases, Democrat and Republican were classified in 78% cases.</w:t>
-      </w:r>
-      <w:r>
-        <w:rPr>
-          <w14:ligatures w14:val="standard"/>
-        </w:rPr>
-        <w:t xml:space="preserve"> </w:t>
-      </w:r>
-    </w:p>
-    <w:p>
-      <w:pPr>
-        <w:pStyle w:val="Para"/>
-        <w:jc w:val="both"/>
-        <w:rPr>
-          <w:rFonts w:hint="eastAsia"/>
-          <w14:ligatures w14:val="standard"/>
-        </w:rPr>
-      </w:pPr>
-      <w:bookmarkStart w:id="3" w:name="_GoBack"/>
-      <w:bookmarkEnd w:id="3"/>
-    </w:p>
-    <w:p>
-      <w:pPr>
-        <w:pStyle w:val="Para"/>
-        <w:jc w:val="both"/>
-        <w:rPr>
-          <w:rFonts w:hint="eastAsia"/>
-          <w14:ligatures w14:val="standard"/>
-        </w:rPr>
-      </w:pPr>
-    </w:p>
-    <w:p>
-      <w:pPr>
-        <w:pStyle w:val="Para"/>
-        <w:jc w:val="both"/>
-        <w:rPr>
-          <w:rFonts w:hint="eastAsia"/>
-          <w14:ligatures w14:val="standard"/>
-        </w:rPr>
-      </w:pPr>
+        <w:t xml:space="preserve"> were </w:t>
+      </w:r>
+      <w:r>
+        <w:rPr>
+          <w14:ligatures w14:val="standard"/>
+        </w:rPr>
+        <w:t>classified in 86% cases, Democrat and Republican were classified in 78% cases.</w:t>
+      </w:r>
     </w:p>
     <w:p>
       <w:pPr>
@@ -2134,8 +2627,86 @@
         <w:rPr>
           <w14:ligatures w14:val="standard"/>
         </w:rPr>
-        <w:t>This work was partially supported by the MIUR-PRIN 2010–11 Project 2010ECA8P3 “DyNanoMag” and by the National Research Foundation, Prime Minister's office, Singapore under its Competitive Research Programme (CRP Award No. NRF-CRP 10-2012-03).</w:t>
-      </w:r>
+        <w:t>Placeholder</w:t>
+      </w:r>
+    </w:p>
+    <w:p>
+      <w:pPr>
+        <w:pStyle w:val="AckPara"/>
+        <w:rPr>
+          <w14:ligatures w14:val="standard"/>
+        </w:rPr>
+      </w:pPr>
+      <w:r>
+        <w:rPr>
+          <w14:ligatures w14:val="standard"/>
+        </w:rPr>
+        <w:t>Placeholder</w:t>
+      </w:r>
+    </w:p>
+    <w:p>
+      <w:pPr>
+        <w:pStyle w:val="AckPara"/>
+        <w:rPr>
+          <w14:ligatures w14:val="standard"/>
+        </w:rPr>
+      </w:pPr>
+      <w:r>
+        <w:rPr>
+          <w14:ligatures w14:val="standard"/>
+        </w:rPr>
+        <w:t>Placeholder</w:t>
+      </w:r>
+    </w:p>
+    <w:p>
+      <w:pPr>
+        <w:pStyle w:val="AckPara"/>
+        <w:rPr>
+          <w14:ligatures w14:val="standard"/>
+        </w:rPr>
+      </w:pPr>
+      <w:r>
+        <w:rPr>
+          <w14:ligatures w14:val="standard"/>
+        </w:rPr>
+        <w:t>Placeholder</w:t>
+      </w:r>
+    </w:p>
+    <w:p>
+      <w:pPr>
+        <w:pStyle w:val="AckPara"/>
+        <w:rPr>
+          <w14:ligatures w14:val="standard"/>
+        </w:rPr>
+      </w:pPr>
+      <w:r>
+        <w:rPr>
+          <w14:ligatures w14:val="standard"/>
+        </w:rPr>
+        <w:t>Placeholder</w:t>
+      </w:r>
+    </w:p>
+    <w:p>
+      <w:pPr>
+        <w:pStyle w:val="AckPara"/>
+        <w:rPr>
+          <w14:ligatures w14:val="standard"/>
+        </w:rPr>
+      </w:pPr>
+      <w:r>
+        <w:rPr>
+          <w14:ligatures w14:val="standard"/>
+        </w:rPr>
+        <w:t>Placeholder</w:t>
+      </w:r>
+    </w:p>
+    <w:p>
+      <w:pPr>
+        <w:pStyle w:val="AckPara"/>
+        <w:rPr>
+          <w14:ligatures w14:val="standard"/>
+        </w:rPr>
+      </w:pPr>
     </w:p>
     <w:p>
       <w:pPr>
@@ -2174,12 +2745,21 @@
         </w:rPr>
         <w:tab/>
       </w:r>
+      <w:proofErr w:type="spellStart"/>
       <w:r>
         <w:rPr>
           <w:rStyle w:val="FirstName"/>
           <w14:ligatures w14:val="standard"/>
         </w:rPr>
-        <w:t>Kosinski, M., Stillwell, D., &amp; Graepel, T. (2013). Private traits and attributes are predictable from digital records of human behavior. Proceedings of the National Academy of Sciences, 110(15), 5802-5805.</w:t>
+        <w:t>Kosinski</w:t>
+      </w:r>
+      <w:proofErr w:type="spellEnd"/>
+      <w:r>
+        <w:rPr>
+          <w:rStyle w:val="FirstName"/>
+          <w14:ligatures w14:val="standard"/>
+        </w:rPr>
+        <w:t>, M., Stillwell, D., &amp; Graepel, T. (2013). Private traits and attributes are predictable from digital records of human behavior. Proceedings of the National Academy of Sciences, 110(15), 5802-5805.</w:t>
       </w:r>
     </w:p>
     <w:p>
@@ -2217,6 +2797,7 @@
         </w:rPr>
         <w:t xml:space="preserve"> </w:t>
       </w:r>
+      <w:proofErr w:type="spellStart"/>
       <w:r>
         <w:rPr>
           <w:rStyle w:val="Surname"/>
@@ -2225,6 +2806,7 @@
         <w:t>Akyildiz</w:t>
       </w:r>
       <w:bookmarkEnd w:id="8"/>
+      <w:proofErr w:type="spellEnd"/>
       <w:r>
         <w:rPr>
           <w14:ligatures w14:val="standard"/>
@@ -2273,6 +2855,7 @@
         </w:rPr>
         <w:t xml:space="preserve"> </w:t>
       </w:r>
+      <w:proofErr w:type="spellStart"/>
       <w:r>
         <w:rPr>
           <w:rStyle w:val="Surname"/>
@@ -2281,6 +2864,7 @@
         <w:t>Sankarasubramaniam</w:t>
       </w:r>
       <w:bookmarkEnd w:id="10"/>
+      <w:proofErr w:type="spellEnd"/>
       <w:r>
         <w:rPr>
           <w14:ligatures w14:val="standard"/>
@@ -2301,6 +2885,7 @@
         </w:rPr>
         <w:t xml:space="preserve"> </w:t>
       </w:r>
+      <w:proofErr w:type="spellStart"/>
       <w:r>
         <w:rPr>
           <w:rStyle w:val="Surname"/>
@@ -2309,6 +2894,7 @@
         <w:t>Cayirci</w:t>
       </w:r>
       <w:bookmarkEnd w:id="11"/>
+      <w:proofErr w:type="spellEnd"/>
       <w:r>
         <w:rPr>
           <w14:ligatures w14:val="standard"/>
@@ -2451,9 +3037,18 @@
           <w:rStyle w:val="FirstName"/>
           <w14:ligatures w14:val="standard"/>
         </w:rPr>
-        <w:t>A. Anisi</w:t>
+        <w:t xml:space="preserve">A. </w:t>
+      </w:r>
+      <w:proofErr w:type="spellStart"/>
+      <w:r>
+        <w:rPr>
+          <w:rStyle w:val="FirstName"/>
+          <w14:ligatures w14:val="standard"/>
+        </w:rPr>
+        <w:t>Anisi</w:t>
       </w:r>
       <w:bookmarkEnd w:id="13"/>
+      <w:proofErr w:type="spellEnd"/>
       <w:r>
         <w:rPr>
           <w14:ligatures w14:val="standard"/>
@@ -2538,6 +3133,7 @@
         </w:rPr>
         <w:t xml:space="preserve"> </w:t>
       </w:r>
+      <w:proofErr w:type="spellStart"/>
       <w:r>
         <w:rPr>
           <w:rStyle w:val="Surname"/>
@@ -2545,6 +3141,7 @@
         </w:rPr>
         <w:t>Bahl</w:t>
       </w:r>
+      <w:proofErr w:type="spellEnd"/>
       <w:r>
         <w:rPr>
           <w14:ligatures w14:val="standard"/>
@@ -2862,12 +3459,21 @@
         </w:rPr>
         <w:t xml:space="preserve">. Special Issue: Digital Libraries. </w:t>
       </w:r>
+      <w:proofErr w:type="spellStart"/>
       <w:r>
         <w:rPr>
           <w:i/>
           <w14:ligatures w14:val="standard"/>
         </w:rPr>
-        <w:t xml:space="preserve">Commun. ACM </w:t>
+        <w:t>Commun</w:t>
+      </w:r>
+      <w:proofErr w:type="spellEnd"/>
+      <w:r>
+        <w:rPr>
+          <w:i/>
+          <w14:ligatures w14:val="standard"/>
+        </w:rPr>
+        <w:t xml:space="preserve">. ACM </w:t>
       </w:r>
       <w:r>
         <w:rPr>
@@ -2938,12 +3544,21 @@
         </w:rPr>
         <w:t xml:space="preserve">. </w:t>
       </w:r>
+      <w:proofErr w:type="spellStart"/>
       <w:r>
         <w:rPr>
           <w:rStyle w:val="ArticleTitle"/>
           <w14:ligatures w14:val="standard"/>
         </w:rPr>
-        <w:t>Statecarts in use: structured analysis and object-orientation</w:t>
+        <w:t>Statecarts</w:t>
+      </w:r>
+      <w:proofErr w:type="spellEnd"/>
+      <w:r>
+        <w:rPr>
+          <w:rStyle w:val="ArticleTitle"/>
+          <w14:ligatures w14:val="standard"/>
+        </w:rPr>
+        <w:t xml:space="preserve"> in use: structured analysis and object-orientation</w:t>
       </w:r>
       <w:r>
         <w:rPr>
@@ -2980,6 +3595,7 @@
         <w:t xml:space="preserve">, </w:t>
       </w:r>
       <w:bookmarkStart w:id="23" w:name="AU21"/>
+      <w:proofErr w:type="spellStart"/>
       <w:r>
         <w:rPr>
           <w:rStyle w:val="EdFirstName"/>
@@ -2987,12 +3603,14 @@
         </w:rPr>
         <w:t>Grzegorz</w:t>
       </w:r>
+      <w:proofErr w:type="spellEnd"/>
       <w:r>
         <w:rPr>
           <w14:ligatures w14:val="standard"/>
         </w:rPr>
         <w:t xml:space="preserve"> </w:t>
       </w:r>
+      <w:proofErr w:type="spellStart"/>
       <w:r>
         <w:rPr>
           <w:rStyle w:val="EdSurname"/>
@@ -3001,6 +3619,7 @@
         <w:t>Rozenberg</w:t>
       </w:r>
       <w:bookmarkEnd w:id="23"/>
+      <w:proofErr w:type="spellEnd"/>
       <w:r>
         <w:rPr>
           <w14:ligatures w14:val="standard"/>
@@ -3021,6 +3640,7 @@
         </w:rPr>
         <w:t xml:space="preserve"> </w:t>
       </w:r>
+      <w:proofErr w:type="spellStart"/>
       <w:r>
         <w:rPr>
           <w:rStyle w:val="EdSurname"/>
@@ -3029,6 +3649,7 @@
         <w:t>Vaandrager</w:t>
       </w:r>
       <w:bookmarkEnd w:id="24"/>
+      <w:proofErr w:type="spellEnd"/>
       <w:r>
         <w:rPr>
           <w14:ligatures w14:val="standard"/>
@@ -3059,7 +3680,21 @@
         <w:rPr>
           <w14:ligatures w14:val="standard"/>
         </w:rPr>
-        <w:t xml:space="preserve">. Springer-Verlag, </w:t>
+        <w:t>. Springer-</w:t>
+      </w:r>
+      <w:proofErr w:type="spellStart"/>
+      <w:r>
+        <w:rPr>
+          <w14:ligatures w14:val="standard"/>
+        </w:rPr>
+        <w:t>Verlag</w:t>
+      </w:r>
+      <w:proofErr w:type="spellEnd"/>
+      <w:r>
+        <w:rPr>
+          <w14:ligatures w14:val="standard"/>
+        </w:rPr>
+        <w:t xml:space="preserve">, </w:t>
       </w:r>
       <w:r>
         <w:rPr>
@@ -3108,6 +3743,7 @@
         <w:rPr>
           <w14:ligatures w14:val="standard"/>
         </w:rPr>
+        <w:lastRenderedPageBreak/>
         <w:t>[8]</w:t>
       </w:r>
       <w:r>
@@ -3431,7 +4067,7 @@
 </file>
 
 <file path=word/endnotes.xml><?xml version="1.0" encoding="utf-8"?>
-<w:endnotes xmlns:wpc="http://schemas.microsoft.com/office/word/2010/wordprocessingCanvas" xmlns:mo="http://schemas.microsoft.com/office/mac/office/2008/main" xmlns:mc="http://schemas.openxmlformats.org/markup-compatibility/2006" xmlns:mv="urn:schemas-microsoft-com:mac:vml" xmlns:o="urn:schemas-microsoft-com:office:office" xmlns:r="http://schemas.openxmlformats.org/officeDocument/2006/relationships" xmlns:m="http://schemas.openxmlformats.org/officeDocument/2006/math" xmlns:v="urn:schemas-microsoft-com:vml" xmlns:wp14="http://schemas.microsoft.com/office/word/2010/wordprocessingDrawing" xmlns:wp="http://schemas.openxmlformats.org/drawingml/2006/wordprocessingDrawing" xmlns:w10="urn:schemas-microsoft-com:office:word" xmlns:w="http://schemas.openxmlformats.org/wordprocessingml/2006/main" xmlns:w14="http://schemas.microsoft.com/office/word/2010/wordml" xmlns:w15="http://schemas.microsoft.com/office/word/2012/wordml" xmlns:wpg="http://schemas.microsoft.com/office/word/2010/wordprocessingGroup" xmlns:wpi="http://schemas.microsoft.com/office/word/2010/wordprocessingInk" xmlns:wne="http://schemas.microsoft.com/office/word/2006/wordml" xmlns:wps="http://schemas.microsoft.com/office/word/2010/wordprocessingShape" mc:Ignorable="w14 w15 wp14">
+<w:endnotes xmlns:wpc="http://schemas.microsoft.com/office/word/2010/wordprocessingCanvas" xmlns:cx="http://schemas.microsoft.com/office/drawing/2014/chartex" xmlns:cx1="http://schemas.microsoft.com/office/drawing/2015/9/8/chartex" xmlns:cx2="http://schemas.microsoft.com/office/drawing/2015/10/21/chartex" xmlns:cx3="http://schemas.microsoft.com/office/drawing/2016/5/9/chartex" xmlns:cx4="http://schemas.microsoft.com/office/drawing/2016/5/10/chartex" xmlns:cx5="http://schemas.microsoft.com/office/drawing/2016/5/11/chartex" xmlns:cx6="http://schemas.microsoft.com/office/drawing/2016/5/12/chartex" xmlns:cx7="http://schemas.microsoft.com/office/drawing/2016/5/13/chartex" xmlns:cx8="http://schemas.microsoft.com/office/drawing/2016/5/14/chartex" xmlns:mc="http://schemas.openxmlformats.org/markup-compatibility/2006" xmlns:aink="http://schemas.microsoft.com/office/drawing/2016/ink" xmlns:am3d="http://schemas.microsoft.com/office/drawing/2017/model3d" xmlns:o="urn:schemas-microsoft-com:office:office" xmlns:r="http://schemas.openxmlformats.org/officeDocument/2006/relationships" xmlns:m="http://schemas.openxmlformats.org/officeDocument/2006/math" xmlns:v="urn:schemas-microsoft-com:vml" xmlns:wp14="http://schemas.microsoft.com/office/word/2010/wordprocessingDrawing" xmlns:wp="http://schemas.openxmlformats.org/drawingml/2006/wordprocessingDrawing" xmlns:w10="urn:schemas-microsoft-com:office:word" xmlns:w="http://schemas.openxmlformats.org/wordprocessingml/2006/main" xmlns:w14="http://schemas.microsoft.com/office/word/2010/wordml" xmlns:w15="http://schemas.microsoft.com/office/word/2012/wordml" xmlns:w16cid="http://schemas.microsoft.com/office/word/2016/wordml/cid" xmlns:w16se="http://schemas.microsoft.com/office/word/2015/wordml/symex" xmlns:wpg="http://schemas.microsoft.com/office/word/2010/wordprocessingGroup" xmlns:wpi="http://schemas.microsoft.com/office/word/2010/wordprocessingInk" xmlns:wne="http://schemas.microsoft.com/office/word/2006/wordml" xmlns:wps="http://schemas.microsoft.com/office/word/2010/wordprocessingShape" mc:Ignorable="w14 w15 w16se w16cid wp14">
   <w:endnote w:type="separator" w:id="-1">
     <w:p>
       <w:r>
@@ -3453,7 +4089,7 @@
 </file>
 
 <file path=word/footer1.xml><?xml version="1.0" encoding="utf-8"?>
-<w:ftr xmlns:wpc="http://schemas.microsoft.com/office/word/2010/wordprocessingCanvas" xmlns:mo="http://schemas.microsoft.com/office/mac/office/2008/main" xmlns:mc="http://schemas.openxmlformats.org/markup-compatibility/2006" xmlns:mv="urn:schemas-microsoft-com:mac:vml" xmlns:o="urn:schemas-microsoft-com:office:office" xmlns:r="http://schemas.openxmlformats.org/officeDocument/2006/relationships" xmlns:m="http://schemas.openxmlformats.org/officeDocument/2006/math" xmlns:v="urn:schemas-microsoft-com:vml" xmlns:wp14="http://schemas.microsoft.com/office/word/2010/wordprocessingDrawing" xmlns:wp="http://schemas.openxmlformats.org/drawingml/2006/wordprocessingDrawing" xmlns:w10="urn:schemas-microsoft-com:office:word" xmlns:w="http://schemas.openxmlformats.org/wordprocessingml/2006/main" xmlns:w14="http://schemas.microsoft.com/office/word/2010/wordml" xmlns:w15="http://schemas.microsoft.com/office/word/2012/wordml" xmlns:wpg="http://schemas.microsoft.com/office/word/2010/wordprocessingGroup" xmlns:wpi="http://schemas.microsoft.com/office/word/2010/wordprocessingInk" xmlns:wne="http://schemas.microsoft.com/office/word/2006/wordml" xmlns:wps="http://schemas.microsoft.com/office/word/2010/wordprocessingShape" mc:Ignorable="w14 w15 wp14">
+<w:ftr xmlns:wpc="http://schemas.microsoft.com/office/word/2010/wordprocessingCanvas" xmlns:cx="http://schemas.microsoft.com/office/drawing/2014/chartex" xmlns:cx1="http://schemas.microsoft.com/office/drawing/2015/9/8/chartex" xmlns:cx2="http://schemas.microsoft.com/office/drawing/2015/10/21/chartex" xmlns:cx3="http://schemas.microsoft.com/office/drawing/2016/5/9/chartex" xmlns:cx4="http://schemas.microsoft.com/office/drawing/2016/5/10/chartex" xmlns:cx5="http://schemas.microsoft.com/office/drawing/2016/5/11/chartex" xmlns:cx6="http://schemas.microsoft.com/office/drawing/2016/5/12/chartex" xmlns:cx7="http://schemas.microsoft.com/office/drawing/2016/5/13/chartex" xmlns:cx8="http://schemas.microsoft.com/office/drawing/2016/5/14/chartex" xmlns:mc="http://schemas.openxmlformats.org/markup-compatibility/2006" xmlns:aink="http://schemas.microsoft.com/office/drawing/2016/ink" xmlns:am3d="http://schemas.microsoft.com/office/drawing/2017/model3d" xmlns:o="urn:schemas-microsoft-com:office:office" xmlns:r="http://schemas.openxmlformats.org/officeDocument/2006/relationships" xmlns:m="http://schemas.openxmlformats.org/officeDocument/2006/math" xmlns:v="urn:schemas-microsoft-com:vml" xmlns:wp14="http://schemas.microsoft.com/office/word/2010/wordprocessingDrawing" xmlns:wp="http://schemas.openxmlformats.org/drawingml/2006/wordprocessingDrawing" xmlns:w10="urn:schemas-microsoft-com:office:word" xmlns:w="http://schemas.openxmlformats.org/wordprocessingml/2006/main" xmlns:w14="http://schemas.microsoft.com/office/word/2010/wordml" xmlns:w15="http://schemas.microsoft.com/office/word/2012/wordml" xmlns:w16cid="http://schemas.microsoft.com/office/word/2016/wordml/cid" xmlns:w16se="http://schemas.microsoft.com/office/word/2015/wordml/symex" xmlns:wpg="http://schemas.microsoft.com/office/word/2010/wordprocessingGroup" xmlns:wpi="http://schemas.microsoft.com/office/word/2010/wordprocessingInk" xmlns:wne="http://schemas.microsoft.com/office/word/2006/wordml" xmlns:wps="http://schemas.microsoft.com/office/word/2010/wordprocessingShape" mc:Ignorable="w14 w15 w16se w16cid wp14">
   <w:p>
     <w:pPr>
       <w:pStyle w:val="Footer"/>
@@ -3468,7 +4104,7 @@
 </file>
 
 <file path=word/footer2.xml><?xml version="1.0" encoding="utf-8"?>
-<w:ftr xmlns:wpc="http://schemas.microsoft.com/office/word/2010/wordprocessingCanvas" xmlns:mo="http://schemas.microsoft.com/office/mac/office/2008/main" xmlns:mc="http://schemas.openxmlformats.org/markup-compatibility/2006" xmlns:mv="urn:schemas-microsoft-com:mac:vml" xmlns:o="urn:schemas-microsoft-com:office:office" xmlns:r="http://schemas.openxmlformats.org/officeDocument/2006/relationships" xmlns:m="http://schemas.openxmlformats.org/officeDocument/2006/math" xmlns:v="urn:schemas-microsoft-com:vml" xmlns:wp14="http://schemas.microsoft.com/office/word/2010/wordprocessingDrawing" xmlns:wp="http://schemas.openxmlformats.org/drawingml/2006/wordprocessingDrawing" xmlns:w10="urn:schemas-microsoft-com:office:word" xmlns:w="http://schemas.openxmlformats.org/wordprocessingml/2006/main" xmlns:w14="http://schemas.microsoft.com/office/word/2010/wordml" xmlns:w15="http://schemas.microsoft.com/office/word/2012/wordml" xmlns:wpg="http://schemas.microsoft.com/office/word/2010/wordprocessingGroup" xmlns:wpi="http://schemas.microsoft.com/office/word/2010/wordprocessingInk" xmlns:wne="http://schemas.microsoft.com/office/word/2006/wordml" xmlns:wps="http://schemas.microsoft.com/office/word/2010/wordprocessingShape" mc:Ignorable="w14 w15 wp14">
+<w:ftr xmlns:wpc="http://schemas.microsoft.com/office/word/2010/wordprocessingCanvas" xmlns:cx="http://schemas.microsoft.com/office/drawing/2014/chartex" xmlns:cx1="http://schemas.microsoft.com/office/drawing/2015/9/8/chartex" xmlns:cx2="http://schemas.microsoft.com/office/drawing/2015/10/21/chartex" xmlns:cx3="http://schemas.microsoft.com/office/drawing/2016/5/9/chartex" xmlns:cx4="http://schemas.microsoft.com/office/drawing/2016/5/10/chartex" xmlns:cx5="http://schemas.microsoft.com/office/drawing/2016/5/11/chartex" xmlns:cx6="http://schemas.microsoft.com/office/drawing/2016/5/12/chartex" xmlns:cx7="http://schemas.microsoft.com/office/drawing/2016/5/13/chartex" xmlns:cx8="http://schemas.microsoft.com/office/drawing/2016/5/14/chartex" xmlns:mc="http://schemas.openxmlformats.org/markup-compatibility/2006" xmlns:aink="http://schemas.microsoft.com/office/drawing/2016/ink" xmlns:am3d="http://schemas.microsoft.com/office/drawing/2017/model3d" xmlns:o="urn:schemas-microsoft-com:office:office" xmlns:r="http://schemas.openxmlformats.org/officeDocument/2006/relationships" xmlns:m="http://schemas.openxmlformats.org/officeDocument/2006/math" xmlns:v="urn:schemas-microsoft-com:vml" xmlns:wp14="http://schemas.microsoft.com/office/word/2010/wordprocessingDrawing" xmlns:wp="http://schemas.openxmlformats.org/drawingml/2006/wordprocessingDrawing" xmlns:w10="urn:schemas-microsoft-com:office:word" xmlns:w="http://schemas.openxmlformats.org/wordprocessingml/2006/main" xmlns:w14="http://schemas.microsoft.com/office/word/2010/wordml" xmlns:w15="http://schemas.microsoft.com/office/word/2012/wordml" xmlns:w16cid="http://schemas.microsoft.com/office/word/2016/wordml/cid" xmlns:w16se="http://schemas.microsoft.com/office/word/2015/wordml/symex" xmlns:wpg="http://schemas.microsoft.com/office/word/2010/wordprocessingGroup" xmlns:wpi="http://schemas.microsoft.com/office/word/2010/wordprocessingInk" xmlns:wne="http://schemas.microsoft.com/office/word/2006/wordml" xmlns:wps="http://schemas.microsoft.com/office/word/2010/wordprocessingShape" mc:Ignorable="w14 w15 w16se w16cid wp14">
   <w:p>
     <w:pPr>
       <w:pStyle w:val="Footer"/>
@@ -3539,7 +4175,7 @@
 </file>
 
 <file path=word/footnotes.xml><?xml version="1.0" encoding="utf-8"?>
-<w:footnotes xmlns:wpc="http://schemas.microsoft.com/office/word/2010/wordprocessingCanvas" xmlns:mo="http://schemas.microsoft.com/office/mac/office/2008/main" xmlns:mc="http://schemas.openxmlformats.org/markup-compatibility/2006" xmlns:mv="urn:schemas-microsoft-com:mac:vml" xmlns:o="urn:schemas-microsoft-com:office:office" xmlns:r="http://schemas.openxmlformats.org/officeDocument/2006/relationships" xmlns:m="http://schemas.openxmlformats.org/officeDocument/2006/math" xmlns:v="urn:schemas-microsoft-com:vml" xmlns:wp14="http://schemas.microsoft.com/office/word/2010/wordprocessingDrawing" xmlns:wp="http://schemas.openxmlformats.org/drawingml/2006/wordprocessingDrawing" xmlns:w10="urn:schemas-microsoft-com:office:word" xmlns:w="http://schemas.openxmlformats.org/wordprocessingml/2006/main" xmlns:w14="http://schemas.microsoft.com/office/word/2010/wordml" xmlns:w15="http://schemas.microsoft.com/office/word/2012/wordml" xmlns:wpg="http://schemas.microsoft.com/office/word/2010/wordprocessingGroup" xmlns:wpi="http://schemas.microsoft.com/office/word/2010/wordprocessingInk" xmlns:wne="http://schemas.microsoft.com/office/word/2006/wordml" xmlns:wps="http://schemas.microsoft.com/office/word/2010/wordprocessingShape" mc:Ignorable="w14 w15 wp14">
+<w:footnotes xmlns:wpc="http://schemas.microsoft.com/office/word/2010/wordprocessingCanvas" xmlns:cx="http://schemas.microsoft.com/office/drawing/2014/chartex" xmlns:cx1="http://schemas.microsoft.com/office/drawing/2015/9/8/chartex" xmlns:cx2="http://schemas.microsoft.com/office/drawing/2015/10/21/chartex" xmlns:cx3="http://schemas.microsoft.com/office/drawing/2016/5/9/chartex" xmlns:cx4="http://schemas.microsoft.com/office/drawing/2016/5/10/chartex" xmlns:cx5="http://schemas.microsoft.com/office/drawing/2016/5/11/chartex" xmlns:cx6="http://schemas.microsoft.com/office/drawing/2016/5/12/chartex" xmlns:cx7="http://schemas.microsoft.com/office/drawing/2016/5/13/chartex" xmlns:cx8="http://schemas.microsoft.com/office/drawing/2016/5/14/chartex" xmlns:mc="http://schemas.openxmlformats.org/markup-compatibility/2006" xmlns:aink="http://schemas.microsoft.com/office/drawing/2016/ink" xmlns:am3d="http://schemas.microsoft.com/office/drawing/2017/model3d" xmlns:o="urn:schemas-microsoft-com:office:office" xmlns:r="http://schemas.openxmlformats.org/officeDocument/2006/relationships" xmlns:m="http://schemas.openxmlformats.org/officeDocument/2006/math" xmlns:v="urn:schemas-microsoft-com:vml" xmlns:wp14="http://schemas.microsoft.com/office/word/2010/wordprocessingDrawing" xmlns:wp="http://schemas.openxmlformats.org/drawingml/2006/wordprocessingDrawing" xmlns:w10="urn:schemas-microsoft-com:office:word" xmlns:w="http://schemas.openxmlformats.org/wordprocessingml/2006/main" xmlns:w14="http://schemas.microsoft.com/office/word/2010/wordml" xmlns:w15="http://schemas.microsoft.com/office/word/2012/wordml" xmlns:w16cid="http://schemas.microsoft.com/office/word/2016/wordml/cid" xmlns:w16se="http://schemas.microsoft.com/office/word/2015/wordml/symex" xmlns:wpg="http://schemas.microsoft.com/office/word/2010/wordprocessingGroup" xmlns:wpi="http://schemas.microsoft.com/office/word/2010/wordprocessingInk" xmlns:wne="http://schemas.microsoft.com/office/word/2006/wordml" xmlns:wps="http://schemas.microsoft.com/office/word/2010/wordprocessingShape" mc:Ignorable="w14 w15 w16se w16cid wp14">
   <w:footnote w:type="separator" w:id="-1">
     <w:p>
       <w:r>
@@ -3563,8 +4199,13 @@
         <w:pStyle w:val="FootnoteText"/>
       </w:pPr>
       <w:r>
-        <w:t>Data deposition: The data reported in this paper have been deposited in the myPersonality</w:t>
-      </w:r>
+        <w:t xml:space="preserve">Data deposition: The data reported in this paper have been deposited in the </w:t>
+      </w:r>
+      <w:proofErr w:type="spellStart"/>
+      <w:r>
+        <w:t>myPersonality</w:t>
+      </w:r>
+      <w:proofErr w:type="spellEnd"/>
       <w:r>
         <w:rPr>
           <w:rFonts w:hint="eastAsia"/>
@@ -3580,7 +4221,7 @@
 </file>
 
 <file path=word/header1.xml><?xml version="1.0" encoding="utf-8"?>
-<w:hdr xmlns:wpc="http://schemas.microsoft.com/office/word/2010/wordprocessingCanvas" xmlns:mo="http://schemas.microsoft.com/office/mac/office/2008/main" xmlns:mc="http://schemas.openxmlformats.org/markup-compatibility/2006" xmlns:mv="urn:schemas-microsoft-com:mac:vml" xmlns:o="urn:schemas-microsoft-com:office:office" xmlns:r="http://schemas.openxmlformats.org/officeDocument/2006/relationships" xmlns:m="http://schemas.openxmlformats.org/officeDocument/2006/math" xmlns:v="urn:schemas-microsoft-com:vml" xmlns:wp14="http://schemas.microsoft.com/office/word/2010/wordprocessingDrawing" xmlns:wp="http://schemas.openxmlformats.org/drawingml/2006/wordprocessingDrawing" xmlns:w10="urn:schemas-microsoft-com:office:word" xmlns:w="http://schemas.openxmlformats.org/wordprocessingml/2006/main" xmlns:w14="http://schemas.microsoft.com/office/word/2010/wordml" xmlns:w15="http://schemas.microsoft.com/office/word/2012/wordml" xmlns:wpg="http://schemas.microsoft.com/office/word/2010/wordprocessingGroup" xmlns:wpi="http://schemas.microsoft.com/office/word/2010/wordprocessingInk" xmlns:wne="http://schemas.microsoft.com/office/word/2006/wordml" xmlns:wps="http://schemas.microsoft.com/office/word/2010/wordprocessingShape" mc:Ignorable="w14 w15 wp14">
+<w:hdr xmlns:wpc="http://schemas.microsoft.com/office/word/2010/wordprocessingCanvas" xmlns:cx="http://schemas.microsoft.com/office/drawing/2014/chartex" xmlns:cx1="http://schemas.microsoft.com/office/drawing/2015/9/8/chartex" xmlns:cx2="http://schemas.microsoft.com/office/drawing/2015/10/21/chartex" xmlns:cx3="http://schemas.microsoft.com/office/drawing/2016/5/9/chartex" xmlns:cx4="http://schemas.microsoft.com/office/drawing/2016/5/10/chartex" xmlns:cx5="http://schemas.microsoft.com/office/drawing/2016/5/11/chartex" xmlns:cx6="http://schemas.microsoft.com/office/drawing/2016/5/12/chartex" xmlns:cx7="http://schemas.microsoft.com/office/drawing/2016/5/13/chartex" xmlns:cx8="http://schemas.microsoft.com/office/drawing/2016/5/14/chartex" xmlns:mc="http://schemas.openxmlformats.org/markup-compatibility/2006" xmlns:aink="http://schemas.microsoft.com/office/drawing/2016/ink" xmlns:am3d="http://schemas.microsoft.com/office/drawing/2017/model3d" xmlns:o="urn:schemas-microsoft-com:office:office" xmlns:r="http://schemas.openxmlformats.org/officeDocument/2006/relationships" xmlns:m="http://schemas.openxmlformats.org/officeDocument/2006/math" xmlns:v="urn:schemas-microsoft-com:vml" xmlns:wp14="http://schemas.microsoft.com/office/word/2010/wordprocessingDrawing" xmlns:wp="http://schemas.openxmlformats.org/drawingml/2006/wordprocessingDrawing" xmlns:w10="urn:schemas-microsoft-com:office:word" xmlns:w="http://schemas.openxmlformats.org/wordprocessingml/2006/main" xmlns:w14="http://schemas.microsoft.com/office/word/2010/wordml" xmlns:w15="http://schemas.microsoft.com/office/word/2012/wordml" xmlns:w16cid="http://schemas.microsoft.com/office/word/2016/wordml/cid" xmlns:w16se="http://schemas.microsoft.com/office/word/2015/wordml/symex" xmlns:wpg="http://schemas.microsoft.com/office/word/2010/wordprocessingGroup" xmlns:wpi="http://schemas.microsoft.com/office/word/2010/wordprocessingInk" xmlns:wne="http://schemas.microsoft.com/office/word/2006/wordml" xmlns:wps="http://schemas.microsoft.com/office/word/2010/wordprocessingShape" mc:Ignorable="w14 w15 w16se w16cid wp14">
   <w:p>
     <w:pPr>
       <w:pStyle w:val="Header"/>
@@ -3600,7 +4241,21 @@
       <w:rPr>
         <w:rFonts w:ascii="Linux Biolinum" w:hAnsi="Linux Biolinum" w:cs="Linux Biolinum"/>
       </w:rPr>
-      <w:t>Magnetic Normal Modes of Bi-Component Permalloy Structures • </w:t>
+      <w:t xml:space="preserve">Magnetic Normal Modes of Bi-Component </w:t>
+    </w:r>
+    <w:proofErr w:type="spellStart"/>
+    <w:r>
+      <w:rPr>
+        <w:rFonts w:ascii="Linux Biolinum" w:hAnsi="Linux Biolinum" w:cs="Linux Biolinum"/>
+      </w:rPr>
+      <w:t>Permalloy</w:t>
+    </w:r>
+    <w:proofErr w:type="spellEnd"/>
+    <w:r>
+      <w:rPr>
+        <w:rFonts w:ascii="Linux Biolinum" w:hAnsi="Linux Biolinum" w:cs="Linux Biolinum"/>
+      </w:rPr>
+      <w:t xml:space="preserve"> Structures • </w:t>
     </w:r>
     <w:r>
       <w:rPr>
@@ -3662,8 +4317,8 @@
 </file>
 
 <file path=word/numbering.xml><?xml version="1.0" encoding="utf-8"?>
-<w:numbering xmlns:wpc="http://schemas.microsoft.com/office/word/2010/wordprocessingCanvas" xmlns:mo="http://schemas.microsoft.com/office/mac/office/2008/main" xmlns:mc="http://schemas.openxmlformats.org/markup-compatibility/2006" xmlns:mv="urn:schemas-microsoft-com:mac:vml" xmlns:o="urn:schemas-microsoft-com:office:office" xmlns:r="http://schemas.openxmlformats.org/officeDocument/2006/relationships" xmlns:m="http://schemas.openxmlformats.org/officeDocument/2006/math" xmlns:v="urn:schemas-microsoft-com:vml" xmlns:wp14="http://schemas.microsoft.com/office/word/2010/wordprocessingDrawing" xmlns:wp="http://schemas.openxmlformats.org/drawingml/2006/wordprocessingDrawing" xmlns:w10="urn:schemas-microsoft-com:office:word" xmlns:w="http://schemas.openxmlformats.org/wordprocessingml/2006/main" xmlns:w14="http://schemas.microsoft.com/office/word/2010/wordml" xmlns:w15="http://schemas.microsoft.com/office/word/2012/wordml" xmlns:wpg="http://schemas.microsoft.com/office/word/2010/wordprocessingGroup" xmlns:wpi="http://schemas.microsoft.com/office/word/2010/wordprocessingInk" xmlns:wne="http://schemas.microsoft.com/office/word/2006/wordml" xmlns:wps="http://schemas.microsoft.com/office/word/2010/wordprocessingShape" mc:Ignorable="w14 w15 wp14">
-  <w:abstractNum w:abstractNumId="0">
+<w:numbering xmlns:wpc="http://schemas.microsoft.com/office/word/2010/wordprocessingCanvas" xmlns:cx="http://schemas.microsoft.com/office/drawing/2014/chartex" xmlns:cx1="http://schemas.microsoft.com/office/drawing/2015/9/8/chartex" xmlns:cx2="http://schemas.microsoft.com/office/drawing/2015/10/21/chartex" xmlns:cx3="http://schemas.microsoft.com/office/drawing/2016/5/9/chartex" xmlns:cx4="http://schemas.microsoft.com/office/drawing/2016/5/10/chartex" xmlns:cx5="http://schemas.microsoft.com/office/drawing/2016/5/11/chartex" xmlns:cx6="http://schemas.microsoft.com/office/drawing/2016/5/12/chartex" xmlns:cx7="http://schemas.microsoft.com/office/drawing/2016/5/13/chartex" xmlns:cx8="http://schemas.microsoft.com/office/drawing/2016/5/14/chartex" xmlns:mc="http://schemas.openxmlformats.org/markup-compatibility/2006" xmlns:aink="http://schemas.microsoft.com/office/drawing/2016/ink" xmlns:am3d="http://schemas.microsoft.com/office/drawing/2017/model3d" xmlns:o="urn:schemas-microsoft-com:office:office" xmlns:r="http://schemas.openxmlformats.org/officeDocument/2006/relationships" xmlns:m="http://schemas.openxmlformats.org/officeDocument/2006/math" xmlns:v="urn:schemas-microsoft-com:vml" xmlns:wp14="http://schemas.microsoft.com/office/word/2010/wordprocessingDrawing" xmlns:wp="http://schemas.openxmlformats.org/drawingml/2006/wordprocessingDrawing" xmlns:w10="urn:schemas-microsoft-com:office:word" xmlns:w="http://schemas.openxmlformats.org/wordprocessingml/2006/main" xmlns:w14="http://schemas.microsoft.com/office/word/2010/wordml" xmlns:w15="http://schemas.microsoft.com/office/word/2012/wordml" xmlns:w16cid="http://schemas.microsoft.com/office/word/2016/wordml/cid" xmlns:w16se="http://schemas.microsoft.com/office/word/2015/wordml/symex" xmlns:wpg="http://schemas.microsoft.com/office/word/2010/wordprocessingGroup" xmlns:wpi="http://schemas.microsoft.com/office/word/2010/wordprocessingInk" xmlns:wne="http://schemas.microsoft.com/office/word/2006/wordml" xmlns:wps="http://schemas.microsoft.com/office/word/2010/wordprocessingShape" mc:Ignorable="w14 w15 w16se w16cid wp14">
+  <w:abstractNum w:abstractNumId="0" w15:restartNumberingAfterBreak="0">
     <w:nsid w:val="FFFFFF1D"/>
     <w:multiLevelType w:val="multilevel"/>
     <w:tmpl w:val="4BDC87C4"/>
@@ -3803,7 +4458,7 @@
       </w:rPr>
     </w:lvl>
   </w:abstractNum>
-  <w:abstractNum w:abstractNumId="1">
+  <w:abstractNum w:abstractNumId="1" w15:restartNumberingAfterBreak="0">
     <w:nsid w:val="FFFFFF7C"/>
     <w:multiLevelType w:val="singleLevel"/>
     <w:tmpl w:val="1812D008"/>
@@ -3820,7 +4475,7 @@
       </w:pPr>
     </w:lvl>
   </w:abstractNum>
-  <w:abstractNum w:abstractNumId="2">
+  <w:abstractNum w:abstractNumId="2" w15:restartNumberingAfterBreak="0">
     <w:nsid w:val="FFFFFF7D"/>
     <w:multiLevelType w:val="singleLevel"/>
     <w:tmpl w:val="CBBA3ADA"/>
@@ -3837,7 +4492,7 @@
       </w:pPr>
     </w:lvl>
   </w:abstractNum>
-  <w:abstractNum w:abstractNumId="3">
+  <w:abstractNum w:abstractNumId="3" w15:restartNumberingAfterBreak="0">
     <w:nsid w:val="FFFFFF7E"/>
     <w:multiLevelType w:val="singleLevel"/>
     <w:tmpl w:val="151E9BF6"/>
@@ -3854,7 +4509,7 @@
       </w:pPr>
     </w:lvl>
   </w:abstractNum>
-  <w:abstractNum w:abstractNumId="4">
+  <w:abstractNum w:abstractNumId="4" w15:restartNumberingAfterBreak="0">
     <w:nsid w:val="FFFFFF7F"/>
     <w:multiLevelType w:val="singleLevel"/>
     <w:tmpl w:val="C8EED19E"/>
@@ -3871,7 +4526,7 @@
       </w:pPr>
     </w:lvl>
   </w:abstractNum>
-  <w:abstractNum w:abstractNumId="5">
+  <w:abstractNum w:abstractNumId="5" w15:restartNumberingAfterBreak="0">
     <w:nsid w:val="FFFFFF80"/>
     <w:multiLevelType w:val="singleLevel"/>
     <w:tmpl w:val="468E30AC"/>
@@ -3891,7 +4546,7 @@
       </w:rPr>
     </w:lvl>
   </w:abstractNum>
-  <w:abstractNum w:abstractNumId="6">
+  <w:abstractNum w:abstractNumId="6" w15:restartNumberingAfterBreak="0">
     <w:nsid w:val="FFFFFF81"/>
     <w:multiLevelType w:val="singleLevel"/>
     <w:tmpl w:val="EFB49616"/>
@@ -3911,7 +4566,7 @@
       </w:rPr>
     </w:lvl>
   </w:abstractNum>
-  <w:abstractNum w:abstractNumId="7">
+  <w:abstractNum w:abstractNumId="7" w15:restartNumberingAfterBreak="0">
     <w:nsid w:val="FFFFFF82"/>
     <w:multiLevelType w:val="singleLevel"/>
     <w:tmpl w:val="199E1772"/>
@@ -3931,7 +4586,7 @@
       </w:rPr>
     </w:lvl>
   </w:abstractNum>
-  <w:abstractNum w:abstractNumId="8">
+  <w:abstractNum w:abstractNumId="8" w15:restartNumberingAfterBreak="0">
     <w:nsid w:val="FFFFFF83"/>
     <w:multiLevelType w:val="singleLevel"/>
     <w:tmpl w:val="0BD66BF6"/>
@@ -3951,7 +4606,7 @@
       </w:rPr>
     </w:lvl>
   </w:abstractNum>
-  <w:abstractNum w:abstractNumId="9">
+  <w:abstractNum w:abstractNumId="9" w15:restartNumberingAfterBreak="0">
     <w:nsid w:val="FFFFFF88"/>
     <w:multiLevelType w:val="singleLevel"/>
     <w:tmpl w:val="F612C17E"/>
@@ -3968,7 +4623,7 @@
       </w:pPr>
     </w:lvl>
   </w:abstractNum>
-  <w:abstractNum w:abstractNumId="10">
+  <w:abstractNum w:abstractNumId="10" w15:restartNumberingAfterBreak="0">
     <w:nsid w:val="FFFFFF89"/>
     <w:multiLevelType w:val="singleLevel"/>
     <w:tmpl w:val="5D7CCC8E"/>
@@ -3988,7 +4643,7 @@
       </w:rPr>
     </w:lvl>
   </w:abstractNum>
-  <w:abstractNum w:abstractNumId="11">
+  <w:abstractNum w:abstractNumId="11" w15:restartNumberingAfterBreak="0">
     <w:nsid w:val="FFFFFFFB"/>
     <w:multiLevelType w:val="multilevel"/>
     <w:tmpl w:val="A1968190"/>
@@ -4056,7 +4711,7 @@
       <w:lvlJc w:val="left"/>
     </w:lvl>
   </w:abstractNum>
-  <w:abstractNum w:abstractNumId="12">
+  <w:abstractNum w:abstractNumId="12" w15:restartNumberingAfterBreak="0">
     <w:nsid w:val="03186DE2"/>
     <w:multiLevelType w:val="hybridMultilevel"/>
     <w:tmpl w:val="42703B26"/>
@@ -4172,7 +4827,7 @@
       </w:pPr>
     </w:lvl>
   </w:abstractNum>
-  <w:abstractNum w:abstractNumId="13">
+  <w:abstractNum w:abstractNumId="13" w15:restartNumberingAfterBreak="0">
     <w:nsid w:val="05511EB4"/>
     <w:multiLevelType w:val="hybridMultilevel"/>
     <w:tmpl w:val="9954A524"/>
@@ -4261,7 +4916,7 @@
       </w:pPr>
     </w:lvl>
   </w:abstractNum>
-  <w:abstractNum w:abstractNumId="14">
+  <w:abstractNum w:abstractNumId="14" w15:restartNumberingAfterBreak="0">
     <w:nsid w:val="07086183"/>
     <w:multiLevelType w:val="hybridMultilevel"/>
     <w:tmpl w:val="59C2EC3C"/>
@@ -4350,7 +5005,7 @@
       </w:pPr>
     </w:lvl>
   </w:abstractNum>
-  <w:abstractNum w:abstractNumId="15">
+  <w:abstractNum w:abstractNumId="15" w15:restartNumberingAfterBreak="0">
     <w:nsid w:val="0C7E5D2E"/>
     <w:multiLevelType w:val="hybridMultilevel"/>
     <w:tmpl w:val="E920FF82"/>
@@ -4467,7 +5122,7 @@
       </w:pPr>
     </w:lvl>
   </w:abstractNum>
-  <w:abstractNum w:abstractNumId="16">
+  <w:abstractNum w:abstractNumId="16" w15:restartNumberingAfterBreak="0">
     <w:nsid w:val="0CFC57E0"/>
     <w:multiLevelType w:val="hybridMultilevel"/>
     <w:tmpl w:val="5C2C7784"/>
@@ -4580,7 +5235,7 @@
       </w:rPr>
     </w:lvl>
   </w:abstractNum>
-  <w:abstractNum w:abstractNumId="17">
+  <w:abstractNum w:abstractNumId="17" w15:restartNumberingAfterBreak="0">
     <w:nsid w:val="147E4EC5"/>
     <w:multiLevelType w:val="hybridMultilevel"/>
     <w:tmpl w:val="C310B6E0"/>
@@ -4670,7 +5325,7 @@
       </w:pPr>
     </w:lvl>
   </w:abstractNum>
-  <w:abstractNum w:abstractNumId="18">
+  <w:abstractNum w:abstractNumId="18" w15:restartNumberingAfterBreak="0">
     <w:nsid w:val="1ADD4A11"/>
     <w:multiLevelType w:val="hybridMultilevel"/>
     <w:tmpl w:val="211477C6"/>
@@ -4759,7 +5414,7 @@
       </w:pPr>
     </w:lvl>
   </w:abstractNum>
-  <w:abstractNum w:abstractNumId="19">
+  <w:abstractNum w:abstractNumId="19" w15:restartNumberingAfterBreak="0">
     <w:nsid w:val="1BC510FB"/>
     <w:multiLevelType w:val="hybridMultilevel"/>
     <w:tmpl w:val="2AEAD4CE"/>
@@ -4848,7 +5503,7 @@
       </w:pPr>
     </w:lvl>
   </w:abstractNum>
-  <w:abstractNum w:abstractNumId="20">
+  <w:abstractNum w:abstractNumId="20" w15:restartNumberingAfterBreak="0">
     <w:nsid w:val="1CF5090C"/>
     <w:multiLevelType w:val="multilevel"/>
     <w:tmpl w:val="2264B596"/>
@@ -4971,7 +5626,7 @@
       </w:rPr>
     </w:lvl>
   </w:abstractNum>
-  <w:abstractNum w:abstractNumId="21">
+  <w:abstractNum w:abstractNumId="21" w15:restartNumberingAfterBreak="0">
     <w:nsid w:val="266A7A59"/>
     <w:multiLevelType w:val="multilevel"/>
     <w:tmpl w:val="0409001D"/>
@@ -5057,7 +5712,7 @@
       </w:pPr>
     </w:lvl>
   </w:abstractNum>
-  <w:abstractNum w:abstractNumId="22">
+  <w:abstractNum w:abstractNumId="22" w15:restartNumberingAfterBreak="0">
     <w:nsid w:val="2BF21E3E"/>
     <w:multiLevelType w:val="hybridMultilevel"/>
     <w:tmpl w:val="2AEAD4CE"/>
@@ -5146,7 +5801,7 @@
       </w:pPr>
     </w:lvl>
   </w:abstractNum>
-  <w:abstractNum w:abstractNumId="23">
+  <w:abstractNum w:abstractNumId="23" w15:restartNumberingAfterBreak="0">
     <w:nsid w:val="2C4A519C"/>
     <w:multiLevelType w:val="hybridMultilevel"/>
     <w:tmpl w:val="50BCC850"/>
@@ -5259,7 +5914,7 @@
       </w:pPr>
     </w:lvl>
   </w:abstractNum>
-  <w:abstractNum w:abstractNumId="24">
+  <w:abstractNum w:abstractNumId="24" w15:restartNumberingAfterBreak="0">
     <w:nsid w:val="2D170EA7"/>
     <w:multiLevelType w:val="multilevel"/>
     <w:tmpl w:val="09B48B1C"/>
@@ -5394,7 +6049,7 @@
       </w:rPr>
     </w:lvl>
   </w:abstractNum>
-  <w:abstractNum w:abstractNumId="25">
+  <w:abstractNum w:abstractNumId="25" w15:restartNumberingAfterBreak="0">
     <w:nsid w:val="2E216CEF"/>
     <w:multiLevelType w:val="hybridMultilevel"/>
     <w:tmpl w:val="179AACE4"/>
@@ -5483,7 +6138,7 @@
       </w:pPr>
     </w:lvl>
   </w:abstractNum>
-  <w:abstractNum w:abstractNumId="26">
+  <w:abstractNum w:abstractNumId="26" w15:restartNumberingAfterBreak="0">
     <w:nsid w:val="317E58F0"/>
     <w:multiLevelType w:val="multilevel"/>
     <w:tmpl w:val="6EF40410"/>
@@ -5640,7 +6295,7 @@
       </w:rPr>
     </w:lvl>
   </w:abstractNum>
-  <w:abstractNum w:abstractNumId="27">
+  <w:abstractNum w:abstractNumId="27" w15:restartNumberingAfterBreak="0">
     <w:nsid w:val="34BF3E54"/>
     <w:multiLevelType w:val="multilevel"/>
     <w:tmpl w:val="BAFE31E0"/>
@@ -5781,7 +6436,7 @@
       </w:rPr>
     </w:lvl>
   </w:abstractNum>
-  <w:abstractNum w:abstractNumId="28">
+  <w:abstractNum w:abstractNumId="28" w15:restartNumberingAfterBreak="0">
     <w:nsid w:val="3CD922D9"/>
     <w:multiLevelType w:val="hybridMultilevel"/>
     <w:tmpl w:val="9B48C8EC"/>
@@ -5921,7 +6576,7 @@
       </w:rPr>
     </w:lvl>
   </w:abstractNum>
-  <w:abstractNum w:abstractNumId="29">
+  <w:abstractNum w:abstractNumId="29" w15:restartNumberingAfterBreak="0">
     <w:nsid w:val="3FC406E1"/>
     <w:multiLevelType w:val="hybridMultilevel"/>
     <w:tmpl w:val="289C641A"/>
@@ -6007,7 +6662,7 @@
       </w:pPr>
     </w:lvl>
   </w:abstractNum>
-  <w:abstractNum w:abstractNumId="30">
+  <w:abstractNum w:abstractNumId="30" w15:restartNumberingAfterBreak="0">
     <w:nsid w:val="4452448F"/>
     <w:multiLevelType w:val="hybridMultilevel"/>
     <w:tmpl w:val="E0E44CEE"/>
@@ -6148,7 +6803,7 @@
       </w:rPr>
     </w:lvl>
   </w:abstractNum>
-  <w:abstractNum w:abstractNumId="31">
+  <w:abstractNum w:abstractNumId="31" w15:restartNumberingAfterBreak="0">
     <w:nsid w:val="46876897"/>
     <w:multiLevelType w:val="hybridMultilevel"/>
     <w:tmpl w:val="9284396A"/>
@@ -6265,7 +6920,7 @@
       </w:pPr>
     </w:lvl>
   </w:abstractNum>
-  <w:abstractNum w:abstractNumId="32">
+  <w:abstractNum w:abstractNumId="32" w15:restartNumberingAfterBreak="0">
     <w:nsid w:val="4A2A02E9"/>
     <w:multiLevelType w:val="hybridMultilevel"/>
     <w:tmpl w:val="8F2AA114"/>
@@ -6381,7 +7036,7 @@
       </w:pPr>
     </w:lvl>
   </w:abstractNum>
-  <w:abstractNum w:abstractNumId="33">
+  <w:abstractNum w:abstractNumId="33" w15:restartNumberingAfterBreak="0">
     <w:nsid w:val="4E4C0907"/>
     <w:multiLevelType w:val="hybridMultilevel"/>
     <w:tmpl w:val="211477C6"/>
@@ -6470,7 +7125,7 @@
       </w:pPr>
     </w:lvl>
   </w:abstractNum>
-  <w:abstractNum w:abstractNumId="34">
+  <w:abstractNum w:abstractNumId="34" w15:restartNumberingAfterBreak="0">
     <w:nsid w:val="554B53A5"/>
     <w:multiLevelType w:val="multilevel"/>
     <w:tmpl w:val="1A2C5E10"/>
@@ -6611,7 +7266,7 @@
       </w:rPr>
     </w:lvl>
   </w:abstractNum>
-  <w:abstractNum w:abstractNumId="35">
+  <w:abstractNum w:abstractNumId="35" w15:restartNumberingAfterBreak="0">
     <w:nsid w:val="60560767"/>
     <w:multiLevelType w:val="multilevel"/>
     <w:tmpl w:val="0409001D"/>
@@ -6697,7 +7352,7 @@
       </w:pPr>
     </w:lvl>
   </w:abstractNum>
-  <w:abstractNum w:abstractNumId="36">
+  <w:abstractNum w:abstractNumId="36" w15:restartNumberingAfterBreak="0">
     <w:nsid w:val="612D4DC5"/>
     <w:multiLevelType w:val="hybridMultilevel"/>
     <w:tmpl w:val="C13A82DE"/>
@@ -6811,7 +7466,7 @@
       </w:rPr>
     </w:lvl>
   </w:abstractNum>
-  <w:abstractNum w:abstractNumId="37">
+  <w:abstractNum w:abstractNumId="37" w15:restartNumberingAfterBreak="0">
     <w:nsid w:val="6204797A"/>
     <w:multiLevelType w:val="hybridMultilevel"/>
     <w:tmpl w:val="E97A8A70"/>
@@ -6928,7 +7583,7 @@
       </w:pPr>
     </w:lvl>
   </w:abstractNum>
-  <w:abstractNum w:abstractNumId="38">
+  <w:abstractNum w:abstractNumId="38" w15:restartNumberingAfterBreak="0">
     <w:nsid w:val="67445E99"/>
     <w:multiLevelType w:val="multilevel"/>
     <w:tmpl w:val="9F46EC34"/>
@@ -7069,7 +7724,7 @@
       </w:rPr>
     </w:lvl>
   </w:abstractNum>
-  <w:abstractNum w:abstractNumId="39">
+  <w:abstractNum w:abstractNumId="39" w15:restartNumberingAfterBreak="0">
     <w:nsid w:val="6B415F8A"/>
     <w:multiLevelType w:val="multilevel"/>
     <w:tmpl w:val="0409001D"/>
@@ -7155,7 +7810,7 @@
       </w:pPr>
     </w:lvl>
   </w:abstractNum>
-  <w:abstractNum w:abstractNumId="40">
+  <w:abstractNum w:abstractNumId="40" w15:restartNumberingAfterBreak="0">
     <w:nsid w:val="6B8E7CF9"/>
     <w:multiLevelType w:val="hybridMultilevel"/>
     <w:tmpl w:val="4E7C556E"/>
@@ -7272,7 +7927,7 @@
       </w:pPr>
     </w:lvl>
   </w:abstractNum>
-  <w:abstractNum w:abstractNumId="41">
+  <w:abstractNum w:abstractNumId="41" w15:restartNumberingAfterBreak="0">
     <w:nsid w:val="6DAB1946"/>
     <w:multiLevelType w:val="hybridMultilevel"/>
     <w:tmpl w:val="821A8960"/>
@@ -7388,7 +8043,7 @@
       </w:pPr>
     </w:lvl>
   </w:abstractNum>
-  <w:abstractNum w:abstractNumId="42">
+  <w:abstractNum w:abstractNumId="42" w15:restartNumberingAfterBreak="0">
     <w:nsid w:val="6DE11E14"/>
     <w:multiLevelType w:val="hybridMultilevel"/>
     <w:tmpl w:val="B022BC02"/>
@@ -7501,7 +8156,7 @@
       </w:pPr>
     </w:lvl>
   </w:abstractNum>
-  <w:abstractNum w:abstractNumId="43">
+  <w:abstractNum w:abstractNumId="43" w15:restartNumberingAfterBreak="0">
     <w:nsid w:val="77583A02"/>
     <w:multiLevelType w:val="hybridMultilevel"/>
     <w:tmpl w:val="9CACFF9A"/>
@@ -7641,7 +8296,7 @@
       </w:rPr>
     </w:lvl>
   </w:abstractNum>
-  <w:abstractNum w:abstractNumId="44">
+  <w:abstractNum w:abstractNumId="44" w15:restartNumberingAfterBreak="0">
     <w:nsid w:val="799051AC"/>
     <w:multiLevelType w:val="multilevel"/>
     <w:tmpl w:val="04090023"/>
@@ -7961,7 +8616,7 @@
 </file>
 
 <file path=word/styles.xml><?xml version="1.0" encoding="utf-8"?>
-<w:styles xmlns:mc="http://schemas.openxmlformats.org/markup-compatibility/2006" xmlns:r="http://schemas.openxmlformats.org/officeDocument/2006/relationships" xmlns:w="http://schemas.openxmlformats.org/wordprocessingml/2006/main" xmlns:w14="http://schemas.microsoft.com/office/word/2010/wordml" xmlns:w15="http://schemas.microsoft.com/office/word/2012/wordml" mc:Ignorable="w14 w15">
+<w:styles xmlns:mc="http://schemas.openxmlformats.org/markup-compatibility/2006" xmlns:r="http://schemas.openxmlformats.org/officeDocument/2006/relationships" xmlns:w="http://schemas.openxmlformats.org/wordprocessingml/2006/main" xmlns:w14="http://schemas.microsoft.com/office/word/2010/wordml" xmlns:w15="http://schemas.microsoft.com/office/word/2012/wordml" xmlns:w16cid="http://schemas.microsoft.com/office/word/2016/wordml/cid" xmlns:w16se="http://schemas.microsoft.com/office/word/2015/wordml/symex" mc:Ignorable="w14 w15 w16se w16cid">
   <w:docDefaults>
     <w:rPrDefault>
       <w:rPr>
@@ -7973,7 +8628,7 @@
     </w:rPrDefault>
     <w:pPrDefault/>
   </w:docDefaults>
-  <w:latentStyles w:defLockedState="0" w:defUIPriority="0" w:defSemiHidden="0" w:defUnhideWhenUsed="0" w:defQFormat="0" w:count="380">
+  <w:latentStyles w:defLockedState="0" w:defUIPriority="0" w:defSemiHidden="0" w:defUnhideWhenUsed="0" w:defQFormat="0" w:count="375">
     <w:lsdException w:name="Normal" w:locked="1" w:qFormat="1"/>
     <w:lsdException w:name="heading 1" w:locked="1" w:uiPriority="9" w:qFormat="1"/>
     <w:lsdException w:name="heading 2" w:locked="1" w:semiHidden="1" w:uiPriority="9" w:unhideWhenUsed="1" w:qFormat="1"/>
@@ -8729,7 +9384,6 @@
       <w:lang w:val="en-US" w:eastAsia="en-US"/>
     </w:rPr>
     <w:tblPr>
-      <w:tblInd w:w="0" w:type="dxa"/>
       <w:tblBorders>
         <w:top w:val="single" w:sz="4" w:space="0" w:color="auto"/>
         <w:left w:val="single" w:sz="4" w:space="0" w:color="auto"/>
@@ -8738,12 +9392,6 @@
         <w:insideH w:val="single" w:sz="4" w:space="0" w:color="auto"/>
         <w:insideV w:val="single" w:sz="4" w:space="0" w:color="auto"/>
       </w:tblBorders>
-      <w:tblCellMar>
-        <w:top w:w="0" w:type="dxa"/>
-        <w:left w:w="108" w:type="dxa"/>
-        <w:bottom w:w="0" w:type="dxa"/>
-        <w:right w:w="108" w:type="dxa"/>
-      </w:tblCellMar>
     </w:tblPr>
   </w:style>
   <w:style w:type="character" w:styleId="Emphasis">
@@ -13378,7 +14026,7 @@
 </file>
 
 <file path=customXml/itemProps2.xml><?xml version="1.0" encoding="utf-8"?>
-<ds:datastoreItem xmlns:ds="http://schemas.openxmlformats.org/officeDocument/2006/customXml" ds:itemID="{DE222624-3A99-B44E-9970-E0C541C19351}">
+<ds:datastoreItem xmlns:ds="http://schemas.openxmlformats.org/officeDocument/2006/customXml" ds:itemID="{7CCFA325-F8B0-3549-94F3-AFB1FC4AE49D}">
   <ds:schemaRefs>
     <ds:schemaRef ds:uri="http://schemas.openxmlformats.org/officeDocument/2006/bibliography"/>
   </ds:schemaRefs>

</xml_diff>